<commit_message>
Projektmanagement for Design Presentation
</commit_message>
<xml_diff>
--- a/Documents/Projektmanagement/Projektstrukturplan.docx
+++ b/Documents/Projektmanagement/Projektstrukturplan.docx
@@ -207,8 +207,6 @@
         <w:tab/>
         <w:t xml:space="preserve">DAA Domänenmodell </w:t>
       </w:r>
-      <w:bookmarkStart w:id="2" w:name="_GoBack"/>
-      <w:bookmarkEnd w:id="2"/>
       <w:r>
         <w:t>visualisieren</w:t>
       </w:r>
@@ -228,6 +226,26 @@
       <w:r>
         <w:tab/>
         <w:t>DBA Architektur visualisieren</w:t>
+      </w:r>
+      <w:r>
+        <w:br/>
+      </w:r>
+      <w:r>
+        <w:tab/>
+      </w:r>
+      <w:r>
+        <w:tab/>
+        <w:t>DBB Klassenverantwortlichkeit</w:t>
+      </w:r>
+      <w:r>
+        <w:br/>
+      </w:r>
+      <w:r>
+        <w:tab/>
+      </w:r>
+      <w:r>
+        <w:tab/>
+        <w:t>DBC Zusammenarbeitsdiagramme</w:t>
       </w:r>
     </w:p>
     <w:p>
@@ -269,14 +287,11 @@
       </w:r>
     </w:p>
     <w:p>
-      <w:pPr>
-        <w:rPr>
-          <w:lang w:val="en-US"/>
-        </w:rPr>
-      </w:pPr>
-      <w:r>
-        <w:tab/>
-      </w:r>
+      <w:r>
+        <w:tab/>
+      </w:r>
+      <w:bookmarkStart w:id="2" w:name="_GoBack"/>
+      <w:bookmarkEnd w:id="2"/>
       <w:r>
         <w:t>EB Domain</w:t>
       </w:r>
@@ -334,6 +349,21 @@
       </w:r>
       <w:r>
         <w:tab/>
+      </w:r>
+      <w:r>
+        <w:tab/>
+        <w:t>EBAC Crane</w:t>
+      </w:r>
+      <w:r>
+        <w:br/>
+      </w:r>
+      <w:r>
+        <w:tab/>
+      </w:r>
+      <w:r>
+        <w:tab/>
+      </w:r>
+      <w:r>
         <w:t xml:space="preserve">EBB </w:t>
       </w:r>
       <w:proofErr w:type="spellStart"/>
@@ -398,6 +428,26 @@
       </w:r>
       <w:r>
         <w:tab/>
+      </w:r>
+      <w:r>
+        <w:tab/>
+      </w:r>
+      <w:r>
+        <w:tab/>
+        <w:t xml:space="preserve">EBCC </w:t>
+      </w:r>
+      <w:proofErr w:type="spellStart"/>
+      <w:r>
+        <w:t>QuickGame</w:t>
+      </w:r>
+      <w:proofErr w:type="spellEnd"/>
+      <w:r>
+        <w:br/>
+      </w:r>
+      <w:r>
+        <w:tab/>
+      </w:r>
+      <w:r>
         <w:t>E</w:t>
       </w:r>
       <w:r>
@@ -487,81 +537,66 @@
         <w:br/>
       </w:r>
       <w:r>
-        <w:tab/>
-        <w:t xml:space="preserve">EC Tech. </w:t>
-      </w:r>
-      <w:r>
-        <w:rPr>
-          <w:lang w:val="en-US"/>
-        </w:rPr>
+        <w:lastRenderedPageBreak/>
+        <w:tab/>
+        <w:t>ED</w:t>
+      </w:r>
+      <w:r>
+        <w:t xml:space="preserve"> Tech. </w:t>
+      </w:r>
+      <w:r>
         <w:t>Services</w:t>
       </w:r>
       <w:r>
-        <w:rPr>
-          <w:lang w:val="en-US"/>
-        </w:rPr>
-        <w:br/>
-      </w:r>
-      <w:r>
-        <w:rPr>
-          <w:lang w:val="en-US"/>
-        </w:rPr>
-        <w:tab/>
-      </w:r>
-      <w:r>
-        <w:rPr>
-          <w:lang w:val="en-US"/>
-        </w:rPr>
-        <w:tab/>
-        <w:t>ECA Persistence</w:t>
-      </w:r>
-    </w:p>
-    <w:p>
-      <w:pPr>
-        <w:rPr>
-          <w:b/>
-          <w:lang w:val="en-US"/>
-        </w:rPr>
-      </w:pPr>
-      <w:r>
-        <w:rPr>
-          <w:b/>
-          <w:lang w:val="en-US"/>
-        </w:rPr>
-        <w:t>F Evaluation und Test</w:t>
-      </w:r>
-    </w:p>
-    <w:p>
-      <w:pPr>
-        <w:rPr>
-          <w:b/>
-          <w:lang w:val="en-US"/>
-        </w:rPr>
-      </w:pPr>
-      <w:r>
-        <w:rPr>
-          <w:b/>
-          <w:lang w:val="en-US"/>
-        </w:rPr>
-        <w:lastRenderedPageBreak/>
-        <w:t xml:space="preserve">G </w:t>
+        <w:br/>
+      </w:r>
+      <w:r>
+        <w:tab/>
+      </w:r>
+      <w:r>
+        <w:tab/>
+        <w:t>ED</w:t>
+      </w:r>
+      <w:r>
+        <w:t xml:space="preserve">A </w:t>
       </w:r>
       <w:proofErr w:type="spellStart"/>
       <w:r>
-        <w:rPr>
-          <w:b/>
-          <w:lang w:val="en-US"/>
-        </w:rPr>
-        <w:t>Auslieferung</w:t>
+        <w:t>Persistence</w:t>
       </w:r>
       <w:proofErr w:type="spellEnd"/>
     </w:p>
     <w:p>
       <w:pPr>
+        <w:rPr>
+          <w:b/>
+        </w:rPr>
+      </w:pPr>
+      <w:r>
+        <w:rPr>
+          <w:b/>
+        </w:rPr>
+        <w:t>F Evaluation und Test</w:t>
+      </w:r>
+    </w:p>
+    <w:p>
+      <w:pPr>
+        <w:rPr>
+          <w:b/>
+        </w:rPr>
+      </w:pPr>
+      <w:r>
+        <w:rPr>
+          <w:b/>
+        </w:rPr>
+        <w:t>G Auslieferung</w:t>
+      </w:r>
+    </w:p>
+    <w:p>
+      <w:pPr>
         <w:spacing w:after="0"/>
         <w:rPr>
           <w:b/>
-          <w:lang w:val="en-US"/>
         </w:rPr>
         <w:sectPr>
           <w:type w:val="continuous"/>
@@ -571,13 +606,7 @@
         </w:sectPr>
       </w:pPr>
     </w:p>
-    <w:p>
-      <w:pPr>
-        <w:rPr>
-          <w:lang w:val="en-US"/>
-        </w:rPr>
-      </w:pPr>
-    </w:p>
+    <w:p/>
     <w:sectPr>
       <w:pgSz w:w="11906" w:h="16838"/>
       <w:pgMar w:top="1417" w:right="1417" w:bottom="1134" w:left="1417" w:header="708" w:footer="708" w:gutter="0"/>

</xml_diff>